<commit_message>
saved tracks fixed bug
</commit_message>
<xml_diff>
--- a/report.docx
+++ b/report.docx
@@ -3087,6 +3087,8 @@
       <w:r>
         <w:t xml:space="preserve"> (new)</w:t>
       </w:r>
+      <w:bookmarkStart w:id="0" w:name="_GoBack"/>
+      <w:bookmarkEnd w:id="0"/>
     </w:p>
     <w:p>
       <w:pPr>
@@ -4514,8 +4516,6 @@
         <w:spacing w:line="360" w:lineRule="auto"/>
         <w:ind w:left="1440"/>
       </w:pPr>
-      <w:bookmarkStart w:id="0" w:name="_GoBack"/>
-      <w:bookmarkEnd w:id="0"/>
     </w:p>
     <w:p>
       <w:pPr>
@@ -5352,7 +5352,7 @@
   <a:extraClrSchemeLst/>
   <a:extLst>
     <a:ext uri="{05A4C25C-085E-4340-85A3-A5531E510DB2}">
-      <thm15:themeFamily xmlns:thm15="http://schemas.microsoft.com/office/thememl/2012/main" xmlns="" name="Office Theme" id="{62F939B6-93AF-4DB8-9C6B-D6C7DFDC589F}" vid="{4A3C46E8-61CC-4603-A589-7422A47A8E4A}"/>
+      <thm15:themeFamily xmlns="" xmlns:thm15="http://schemas.microsoft.com/office/thememl/2012/main" name="Office Theme" id="{62F939B6-93AF-4DB8-9C6B-D6C7DFDC589F}" vid="{4A3C46E8-61CC-4603-A589-7422A47A8E4A}"/>
     </a:ext>
   </a:extLst>
 </a:theme>

</xml_diff>